<commit_message>
feat: Implementing templates for contracts
</commit_message>
<xml_diff>
--- a/static/doc/contrato_modelo.docx
+++ b/static/doc/contrato_modelo.docx
@@ -41,7 +41,13 @@
         <w:t xml:space="preserve"> Rua Nova Lima, 280</w:t>
       </w:r>
       <w:r>
-        <w:t xml:space="preserve">, inscrito no CNPJ sob o número [CNPJ], representado por [Nome do Representante Legal], doravante denominado </w:t>
+        <w:t xml:space="preserve">, inscrito no CNPJ sob o número [CNPJ], representado por </w:t>
+      </w:r>
+      <w:r>
+        <w:t xml:space="preserve">Luciana Mileib, </w:t>
+      </w:r>
+      <w:r>
+        <w:t xml:space="preserve">doravante denominado </w:t>
       </w:r>
       <w:r>
         <w:rPr>
@@ -68,7 +74,48 @@
         <w:t>CONTRATADO(A):</w:t>
       </w:r>
       <w:r>
-        <w:t xml:space="preserve"> [Nome do Prestador de Serviço], inscrito no CPF sob o número [CPF] ou CNPJ [se for MEI], residente em [Endereço Completo], doravante denominado </w:t>
+        <w:t>{</w:t>
+      </w:r>
+      <w:proofErr w:type="spellStart"/>
+      <w:proofErr w:type="gramStart"/>
+      <w:r>
+        <w:t>nome.func</w:t>
+      </w:r>
+      <w:proofErr w:type="spellEnd"/>
+      <w:proofErr w:type="gramEnd"/>
+      <w:r>
+        <w:t>}</w:t>
+      </w:r>
+      <w:r>
+        <w:t xml:space="preserve">, inscrito no CPF sob o número </w:t>
+      </w:r>
+      <w:r>
+        <w:t>{</w:t>
+      </w:r>
+      <w:proofErr w:type="spellStart"/>
+      <w:r>
+        <w:t>cpf</w:t>
+      </w:r>
+      <w:proofErr w:type="spellEnd"/>
+      <w:r>
+        <w:t>}</w:t>
+      </w:r>
+      <w:r>
+        <w:t>, residente em</w:t>
+      </w:r>
+      <w:r>
+        <w:t xml:space="preserve"> {</w:t>
+      </w:r>
+      <w:proofErr w:type="spellStart"/>
+      <w:r>
+        <w:t>endereco</w:t>
+      </w:r>
+      <w:proofErr w:type="spellEnd"/>
+      <w:r>
+        <w:t>}</w:t>
+      </w:r>
+      <w:r>
+        <w:t xml:space="preserve">, doravante denominado </w:t>
       </w:r>
       <w:r>
         <w:rPr>
@@ -89,7 +136,7 @@
     <w:p>
       <w:r>
         <w:pict w14:anchorId="6585B3A0">
-          <v:rect id="_x0000_i1073" style="width:0;height:1.5pt" o:hralign="center" o:hrstd="t" o:hr="t" fillcolor="#a0a0a0" stroked="f"/>
+          <v:rect id="_x0000_i1025" style="width:0;height:1.5pt" o:hralign="center" o:hrstd="t" o:hr="t" fillcolor="#a0a0a0" stroked="f"/>
         </w:pict>
       </w:r>
     </w:p>
@@ -110,21 +157,27 @@
     </w:p>
     <w:p>
       <w:r>
-        <w:t xml:space="preserve">O presente contrato tem como objeto a prestação de serviços autônomos de </w:t>
-      </w:r>
-      <w:proofErr w:type="gramStart"/>
-      <w:r>
-        <w:t>[Descreva</w:t>
-      </w:r>
-      <w:proofErr w:type="gramEnd"/>
-      <w:r>
-        <w:t xml:space="preserve"> o serviço: monitoria, garçom, fritadeira, faxineira, etc.], a serem realizados pelo(a) CONTRATADO(A) para o CONTRATANTE nas dependências do espaço de festas.</w:t>
+        <w:t>O presente contrato tem como objeto a prestação de serviços autônomos de</w:t>
+      </w:r>
+      <w:r>
+        <w:t xml:space="preserve"> {</w:t>
+      </w:r>
+      <w:proofErr w:type="spellStart"/>
+      <w:r>
+        <w:t>servico</w:t>
+      </w:r>
+      <w:proofErr w:type="spellEnd"/>
+      <w:r>
+        <w:t>}</w:t>
+      </w:r>
+      <w:r>
+        <w:t>, a serem realizados pelo(a) CONTRATADO(A) para o CONTRATANTE nas dependências do espaço de festas.</w:t>
       </w:r>
     </w:p>
     <w:p>
       <w:r>
         <w:pict w14:anchorId="5548EFB8">
-          <v:rect id="_x0000_i1074" style="width:0;height:1.5pt" o:hralign="center" o:hrstd="t" o:hr="t" fillcolor="#a0a0a0" stroked="f"/>
+          <v:rect id="_x0000_i1026" style="width:0;height:1.5pt" o:hralign="center" o:hrstd="t" o:hr="t" fillcolor="#a0a0a0" stroked="f"/>
         </w:pict>
       </w:r>
     </w:p>
@@ -171,7 +224,7 @@
     <w:p>
       <w:r>
         <w:pict w14:anchorId="6A214394">
-          <v:rect id="_x0000_i1075" style="width:0;height:1.5pt" o:hralign="center" o:hrstd="t" o:hr="t" fillcolor="#a0a0a0" stroked="f"/>
+          <v:rect id="_x0000_i1027" style="width:0;height:1.5pt" o:hralign="center" o:hrstd="t" o:hr="t" fillcolor="#a0a0a0" stroked="f"/>
         </w:pict>
       </w:r>
     </w:p>
@@ -192,20 +245,36 @@
     </w:p>
     <w:p>
       <w:r>
-        <w:t xml:space="preserve">3.1. Pela prestação dos serviços, o CONTRATANTE pagará ao CONTRATADO(A) o valor de R$ [Valor] por [evento/dia/hora], mediante pagamento via [dinheiro, PIX, transferência </w:t>
-      </w:r>
-      <w:proofErr w:type="gramStart"/>
-      <w:r>
-        <w:t>bancária, etc.</w:t>
-      </w:r>
-      <w:proofErr w:type="gramEnd"/>
-      <w:r>
-        <w:t>].</w:t>
-      </w:r>
-    </w:p>
-    <w:p>
-      <w:r>
-        <w:t>3.2. O pagamento será realizado até [prazo acordado] após a finalização dos serviços.</w:t>
+        <w:t xml:space="preserve">3.1. Pela prestação dos serviços, o CONTRATANTE pagará ao CONTRATADO(A) o valor de R$ </w:t>
+      </w:r>
+      <w:r>
+        <w:t>{valor}</w:t>
+      </w:r>
+      <w:r>
+        <w:t xml:space="preserve"> por </w:t>
+      </w:r>
+      <w:r>
+        <w:t xml:space="preserve">{data}, </w:t>
+      </w:r>
+      <w:r>
+        <w:t>mediante pagamento via dinheiro, PIX</w:t>
+      </w:r>
+      <w:r>
+        <w:t xml:space="preserve"> ou</w:t>
+      </w:r>
+      <w:r>
+        <w:t xml:space="preserve"> transferência bancária.</w:t>
+      </w:r>
+    </w:p>
+    <w:p>
+      <w:r>
+        <w:t xml:space="preserve">3.2. O pagamento será realizado até </w:t>
+      </w:r>
+      <w:r>
+        <w:t xml:space="preserve">{data} </w:t>
+      </w:r>
+      <w:r>
+        <w:t>após a finalização dos serviços.</w:t>
       </w:r>
     </w:p>
     <w:p>
@@ -216,7 +285,7 @@
     <w:p>
       <w:r>
         <w:pict w14:anchorId="192A6786">
-          <v:rect id="_x0000_i1076" style="width:0;height:1.5pt" o:hralign="center" o:hrstd="t" o:hr="t" fillcolor="#a0a0a0" stroked="f"/>
+          <v:rect id="_x0000_i1028" style="width:0;height:1.5pt" o:hralign="center" o:hrstd="t" o:hr="t" fillcolor="#a0a0a0" stroked="f"/>
         </w:pict>
       </w:r>
     </w:p>
@@ -242,12 +311,12 @@
     </w:p>
     <w:p>
       <w:r>
+        <w:t>4.2. Fornecer os materiais e equipamentos necessários para a prestação do serviço, salvo acordo em contrário.</w:t>
+      </w:r>
+    </w:p>
+    <w:p>
+      <w:r>
         <w:lastRenderedPageBreak/>
-        <w:t>4.2. Fornecer os materiais e equipamentos necessários para a prestação do serviço, salvo acordo em contrário.</w:t>
-      </w:r>
-    </w:p>
-    <w:p>
-      <w:r>
         <w:t>4.3. Cumprir com todas as normas de segurança e higiene do local.</w:t>
       </w:r>
     </w:p>
@@ -259,7 +328,7 @@
     <w:p>
       <w:r>
         <w:pict w14:anchorId="0AD24298">
-          <v:rect id="_x0000_i1077" style="width:0;height:1.5pt" o:hralign="center" o:hrstd="t" o:hr="t" fillcolor="#a0a0a0" stroked="f"/>
+          <v:rect id="_x0000_i1029" style="width:0;height:1.5pt" o:hralign="center" o:hrstd="t" o:hr="t" fillcolor="#a0a0a0" stroked="f"/>
         </w:pict>
       </w:r>
     </w:p>
@@ -296,7 +365,7 @@
     <w:p>
       <w:r>
         <w:pict w14:anchorId="3F517C90">
-          <v:rect id="_x0000_i1078" style="width:0;height:1.5pt" o:hralign="center" o:hrstd="t" o:hr="t" fillcolor="#a0a0a0" stroked="f"/>
+          <v:rect id="_x0000_i1030" style="width:0;height:1.5pt" o:hralign="center" o:hrstd="t" o:hr="t" fillcolor="#a0a0a0" stroked="f"/>
         </w:pict>
       </w:r>
     </w:p>
@@ -328,7 +397,7 @@
     <w:p>
       <w:r>
         <w:pict w14:anchorId="342474C2">
-          <v:rect id="_x0000_i1079" style="width:0;height:1.5pt" o:hralign="center" o:hrstd="t" o:hr="t" fillcolor="#a0a0a0" stroked="f"/>
+          <v:rect id="_x0000_i1031" style="width:0;height:1.5pt" o:hralign="center" o:hrstd="t" o:hr="t" fillcolor="#a0a0a0" stroked="f"/>
         </w:pict>
       </w:r>
     </w:p>
@@ -354,7 +423,13 @@
     </w:p>
     <w:p>
       <w:r>
-        <w:t>7.2. As partes elegem o foro da comarca de [Cidade/Estado] para resolver eventuais dúvidas ou conflitos decorrentes deste contrato.</w:t>
+        <w:t xml:space="preserve">7.2. As partes elegem o foro da comarca de </w:t>
+      </w:r>
+      <w:r>
+        <w:t>Divinópolis – Minas Gerais</w:t>
+      </w:r>
+      <w:r>
+        <w:t xml:space="preserve"> para resolver eventuais dúvidas ou conflitos decorrentes deste contrato.</w:t>
       </w:r>
     </w:p>
     <w:p>
@@ -365,7 +440,7 @@
     <w:p>
       <w:r>
         <w:pict w14:anchorId="75A00526">
-          <v:rect id="_x0000_i1080" style="width:0;height:1.5pt" o:hralign="center" o:hrstd="t" o:hr="t" fillcolor="#a0a0a0" stroked="f"/>
+          <v:rect id="_x0000_i1032" style="width:0;height:1.5pt" o:hralign="center" o:hrstd="t" o:hr="t" fillcolor="#a0a0a0" stroked="f"/>
         </w:pict>
       </w:r>
     </w:p>
@@ -380,7 +455,21 @@
           <w:b/>
           <w:bCs/>
         </w:rPr>
-        <w:t>[Cidade], [Data]</w:t>
+        <w:t>Divinópolis,</w:t>
+      </w:r>
+      <w:r>
+        <w:rPr>
+          <w:b/>
+          <w:bCs/>
+        </w:rPr>
+        <w:t xml:space="preserve"> </w:t>
+      </w:r>
+      <w:r>
+        <w:rPr>
+          <w:b/>
+          <w:bCs/>
+        </w:rPr>
+        <w:t>{data}</w:t>
       </w:r>
     </w:p>
     <w:p>
@@ -393,11 +482,20 @@
       </w:r>
       <w:r>
         <w:br/>
-        <w:t>[Nome do Espaço de Festas]</w:t>
+      </w:r>
+      <w:r>
+        <w:t>Salão de Festa Vila do Sol</w:t>
       </w:r>
       <w:r>
         <w:br/>
-        <w:t>[Nome do Representante Legal]</w:t>
+      </w:r>
+      <w:proofErr w:type="spellStart"/>
+      <w:r>
+        <w:t>Luciellen</w:t>
+      </w:r>
+      <w:proofErr w:type="spellEnd"/>
+      <w:r>
+        <w:t xml:space="preserve"> Mileib </w:t>
       </w:r>
       <w:r>
         <w:br/>
@@ -414,7 +512,19 @@
       </w:r>
       <w:r>
         <w:br/>
-        <w:t>[Nome do Prestador de Serviço]</w:t>
+      </w:r>
+      <w:r>
+        <w:t>{</w:t>
+      </w:r>
+      <w:proofErr w:type="spellStart"/>
+      <w:proofErr w:type="gramStart"/>
+      <w:r>
+        <w:t>nome.func</w:t>
+      </w:r>
+      <w:proofErr w:type="spellEnd"/>
+      <w:proofErr w:type="gramEnd"/>
+      <w:r>
+        <w:t>}</w:t>
       </w:r>
       <w:r>
         <w:br/>
@@ -1033,6 +1143,7 @@
   <w:style w:type="character" w:default="1" w:styleId="Fontepargpadro">
     <w:name w:val="Default Paragraph Font"/>
     <w:uiPriority w:val="1"/>
+    <w:semiHidden/>
     <w:unhideWhenUsed/>
   </w:style>
   <w:style w:type="table" w:default="1" w:styleId="Tabelanormal">

</xml_diff>

<commit_message>
fix: Fixing template clientes, contract, login, dashboard and register, conigure buttons
</commit_message>
<xml_diff>
--- a/static/doc/contrato_modelo.docx
+++ b/static/doc/contrato_modelo.docx
@@ -66,6 +66,11 @@
       </w:r>
     </w:p>
     <w:p>
+      <w:pPr>
+        <w:rPr>
+          <w:u w:val="single"/>
+        </w:rPr>
+      </w:pPr>
       <w:r>
         <w:rPr>
           <w:b/>
@@ -74,17 +79,7 @@
         <w:t>CONTRATADO(A):</w:t>
       </w:r>
       <w:r>
-        <w:t>{</w:t>
-      </w:r>
-      <w:proofErr w:type="spellStart"/>
-      <w:proofErr w:type="gramStart"/>
-      <w:r>
-        <w:t>nome.func</w:t>
-      </w:r>
-      <w:proofErr w:type="spellEnd"/>
-      <w:proofErr w:type="gramEnd"/>
-      <w:r>
-        <w:t>}</w:t>
+        <w:t>{nome}</w:t>
       </w:r>
       <w:r>
         <w:t xml:space="preserve">, inscrito no CPF sob o número </w:t>
@@ -386,12 +381,24 @@
     </w:p>
     <w:p>
       <w:r>
-        <w:t>6.1. Este contrato terá duração determinada de [período] e poderá ser renovado mediante acordo entre as partes.</w:t>
-      </w:r>
-    </w:p>
-    <w:p>
-      <w:r>
-        <w:t>6.2. Caso alguma das partes deseje rescindir o contrato antes do prazo, deverá comunicar a outra parte com antecedência de [prazo] dias.</w:t>
+        <w:t xml:space="preserve">6.1. Este contrato terá duração determinada de </w:t>
+      </w:r>
+      <w:r>
+        <w:t>um dia</w:t>
+      </w:r>
+      <w:r>
+        <w:t xml:space="preserve"> e poderá ser renovado mediante acordo entre as partes.</w:t>
+      </w:r>
+    </w:p>
+    <w:p>
+      <w:r>
+        <w:t xml:space="preserve">6.2. Caso alguma das partes deseje rescindir o contrato antes do prazo, deverá comunicar a outra parte com antecedência de </w:t>
+      </w:r>
+      <w:r>
+        <w:t xml:space="preserve">2 </w:t>
+      </w:r>
+      <w:r>
+        <w:t>dias.</w:t>
       </w:r>
     </w:p>
     <w:p>
@@ -514,17 +521,7 @@
         <w:br/>
       </w:r>
       <w:r>
-        <w:t>{</w:t>
-      </w:r>
-      <w:proofErr w:type="spellStart"/>
-      <w:proofErr w:type="gramStart"/>
-      <w:r>
-        <w:t>nome.func</w:t>
-      </w:r>
-      <w:proofErr w:type="spellEnd"/>
-      <w:proofErr w:type="gramEnd"/>
-      <w:r>
-        <w:t>}</w:t>
+        <w:t>{nome}</w:t>
       </w:r>
       <w:r>
         <w:br/>

</xml_diff>